<commit_message>
Updated formatting. Added project URL along with repo clone url (which was there before).
</commit_message>
<xml_diff>
--- a/Approach to problem.docx
+++ b/Approach to problem.docx
@@ -1,28 +1,36 @@
 
 <file path=word/document.xml><?xml version="1.0" encoding="utf-8"?>
-<w:document xmlns:wpc="http://schemas.microsoft.com/office/word/2010/wordprocessingCanvas" xmlns:mc="http://schemas.openxmlformats.org/markup-compatibility/2006" xmlns:o="urn:schemas-microsoft-com:office:office" xmlns:r="http://schemas.openxmlformats.org/officeDocument/2006/relationships" xmlns:m="http://schemas.openxmlformats.org/officeDocument/2006/math" xmlns:v="urn:schemas-microsoft-com:vml" xmlns:wp14="http://schemas.microsoft.com/office/word/2010/wordprocessingDrawing" xmlns:wp="http://schemas.openxmlformats.org/drawingml/2006/wordprocessingDrawing" xmlns:w10="urn:schemas-microsoft-com:office:word" xmlns:w="http://schemas.openxmlformats.org/wordprocessingml/2006/main" xmlns:w14="http://schemas.microsoft.com/office/word/2010/wordml" xmlns:w15="http://schemas.microsoft.com/office/word/2012/wordml" xmlns:wpg="http://schemas.microsoft.com/office/word/2010/wordprocessingGroup" xmlns:wpi="http://schemas.microsoft.com/office/word/2010/wordprocessingInk" xmlns:wne="http://schemas.microsoft.com/office/word/2006/wordml" xmlns:wps="http://schemas.microsoft.com/office/word/2010/wordprocessingShape" mc:Ignorable="w14 w15 wp14">
+<w:document xmlns:wpc="http://schemas.microsoft.com/office/word/2010/wordprocessingCanvas" xmlns:cx="http://schemas.microsoft.com/office/drawing/2014/chartex" xmlns:cx1="http://schemas.microsoft.com/office/drawing/2015/9/8/chartex" xmlns:cx2="http://schemas.microsoft.com/office/drawing/2015/10/21/chartex" xmlns:cx3="http://schemas.microsoft.com/office/drawing/2016/5/9/chartex" xmlns:cx4="http://schemas.microsoft.com/office/drawing/2016/5/10/chartex" xmlns:cx5="http://schemas.microsoft.com/office/drawing/2016/5/11/chartex" xmlns:cx6="http://schemas.microsoft.com/office/drawing/2016/5/12/chartex" xmlns:cx7="http://schemas.microsoft.com/office/drawing/2016/5/13/chartex" xmlns:cx8="http://schemas.microsoft.com/office/drawing/2016/5/14/chartex" xmlns:mc="http://schemas.openxmlformats.org/markup-compatibility/2006" xmlns:aink="http://schemas.microsoft.com/office/drawing/2016/ink" xmlns:am3d="http://schemas.microsoft.com/office/drawing/2017/model3d" xmlns:o="urn:schemas-microsoft-com:office:office" xmlns:r="http://schemas.openxmlformats.org/officeDocument/2006/relationships" xmlns:m="http://schemas.openxmlformats.org/officeDocument/2006/math" xmlns:v="urn:schemas-microsoft-com:vml" xmlns:wp14="http://schemas.microsoft.com/office/word/2010/wordprocessingDrawing" xmlns:wp="http://schemas.openxmlformats.org/drawingml/2006/wordprocessingDrawing" xmlns:w10="urn:schemas-microsoft-com:office:word" xmlns:w="http://schemas.openxmlformats.org/wordprocessingml/2006/main" xmlns:w14="http://schemas.microsoft.com/office/word/2010/wordml" xmlns:w15="http://schemas.microsoft.com/office/word/2012/wordml" xmlns:w16cid="http://schemas.microsoft.com/office/word/2016/wordml/cid" xmlns:w16se="http://schemas.microsoft.com/office/word/2015/wordml/symex" xmlns:wpg="http://schemas.microsoft.com/office/word/2010/wordprocessingGroup" xmlns:wpi="http://schemas.microsoft.com/office/word/2010/wordprocessingInk" xmlns:wne="http://schemas.microsoft.com/office/word/2006/wordml" xmlns:wps="http://schemas.microsoft.com/office/word/2010/wordprocessingShape" mc:Ignorable="w14 w15 w16se w16cid wp14">
   <w:body>
     <w:p>
       <w:pPr>
+        <w:pStyle w:val="Title"/>
+      </w:pPr>
+      <w:r>
+        <w:t xml:space="preserve">Approach to </w:t>
+      </w:r>
+      <w:r>
+        <w:t>P</w:t>
+      </w:r>
+      <w:r>
+        <w:t>roblem</w:t>
+      </w:r>
+    </w:p>
+    <w:p>
+      <w:pPr>
         <w:pStyle w:val="Heading1"/>
       </w:pPr>
-      <w:bookmarkStart w:id="0" w:name="_GoBack"/>
-      <w:bookmarkEnd w:id="0"/>
-      <w:r>
-        <w:t>Approach to problem</w:t>
-      </w:r>
-    </w:p>
-    <w:p>
-      <w:pPr>
-        <w:rPr>
-          <w:b/>
-        </w:rPr>
-      </w:pPr>
-      <w:r>
-        <w:rPr>
-          <w:b/>
-        </w:rPr>
-        <w:t>Initial development was to:</w:t>
+      <w:r>
+        <w:t xml:space="preserve">Initial </w:t>
+      </w:r>
+      <w:r>
+        <w:t>D</w:t>
+      </w:r>
+      <w:r>
+        <w:t xml:space="preserve">evelopment </w:t>
+      </w:r>
+      <w:r>
+        <w:t>Goals</w:t>
       </w:r>
     </w:p>
     <w:p>
@@ -44,6 +52,9 @@
       <w:r>
         <w:t xml:space="preserve"> file</w:t>
       </w:r>
+      <w:r>
+        <w:t>.</w:t>
+      </w:r>
     </w:p>
     <w:p>
       <w:pPr>
@@ -61,6 +72,9 @@
         <w:t>dll</w:t>
       </w:r>
       <w:proofErr w:type="spellEnd"/>
+      <w:r>
+        <w:t>.</w:t>
+      </w:r>
     </w:p>
     <w:p>
       <w:pPr>
@@ -90,13 +104,28 @@
           <w:numId w:val="1"/>
         </w:numPr>
       </w:pPr>
+      <w:r>
+        <w:t>Enqueue a .</w:t>
+      </w:r>
       <w:proofErr w:type="spellStart"/>
       <w:r>
-        <w:t>Enqueue</w:t>
+        <w:t>dll</w:t>
       </w:r>
       <w:proofErr w:type="spellEnd"/>
       <w:r>
-        <w:t xml:space="preserve"> a .</w:t>
+        <w:t xml:space="preserve"> filename and test to a queue (hard coded for test purposes)</w:t>
+      </w:r>
+    </w:p>
+    <w:p>
+      <w:pPr>
+        <w:pStyle w:val="ListParagraph"/>
+        <w:numPr>
+          <w:ilvl w:val="0"/>
+          <w:numId w:val="1"/>
+        </w:numPr>
+      </w:pPr>
+      <w:r>
+        <w:t>Dequeue a .</w:t>
       </w:r>
       <w:proofErr w:type="spellStart"/>
       <w:r>
@@ -104,7 +133,10 @@
       </w:r>
       <w:proofErr w:type="spellEnd"/>
       <w:r>
-        <w:t xml:space="preserve"> filename and test to a queue (hard coded for test purposes)</w:t>
+        <w:t xml:space="preserve"> filename and test from a queue to be used in the program</w:t>
+      </w:r>
+      <w:r>
+        <w:t>.</w:t>
       </w:r>
     </w:p>
     <w:p>
@@ -115,13 +147,119 @@
           <w:numId w:val="1"/>
         </w:numPr>
       </w:pPr>
+      <w:r>
+        <w:t>Test Harness is the driver for this iteration</w:t>
+      </w:r>
+      <w:r>
+        <w:t>.</w:t>
+      </w:r>
+    </w:p>
+    <w:p>
+      <w:pPr>
+        <w:pStyle w:val="ListParagraph"/>
+        <w:numPr>
+          <w:ilvl w:val="0"/>
+          <w:numId w:val="1"/>
+        </w:numPr>
+      </w:pPr>
+      <w:r>
+        <w:t>Pass a pointer to child test object (only one object, eventually this will be a thread object)</w:t>
+      </w:r>
+      <w:r>
+        <w:t>.</w:t>
+      </w:r>
+    </w:p>
+    <w:p>
+      <w:pPr>
+        <w:pStyle w:val="ListParagraph"/>
+        <w:numPr>
+          <w:ilvl w:val="0"/>
+          <w:numId w:val="1"/>
+        </w:numPr>
+      </w:pPr>
+      <w:r>
+        <w:t>Pass the results of the test back to the harness object.</w:t>
+      </w:r>
+    </w:p>
+    <w:p>
+      <w:pPr>
+        <w:pStyle w:val="ListParagraph"/>
+        <w:numPr>
+          <w:ilvl w:val="0"/>
+          <w:numId w:val="1"/>
+        </w:numPr>
+      </w:pPr>
+      <w:r>
+        <w:t>Pass information to a logging queue.</w:t>
+      </w:r>
+    </w:p>
+    <w:p>
+      <w:pPr>
+        <w:pStyle w:val="ListParagraph"/>
+        <w:numPr>
+          <w:ilvl w:val="0"/>
+          <w:numId w:val="1"/>
+        </w:numPr>
+      </w:pPr>
+      <w:r>
+        <w:t>Do some initial error testing</w:t>
+      </w:r>
+      <w:r>
+        <w:t>.</w:t>
+      </w:r>
+    </w:p>
+    <w:p>
+      <w:pPr>
+        <w:pStyle w:val="Heading1"/>
+      </w:pPr>
+      <w:r>
+        <w:t>RAA</w:t>
+      </w:r>
+    </w:p>
+    <w:p>
+      <w:pPr>
+        <w:pStyle w:val="Heading2"/>
+      </w:pPr>
+      <w:r>
+        <w:t>Mudit Vats</w:t>
+      </w:r>
+    </w:p>
+    <w:p>
+      <w:pPr>
+        <w:pStyle w:val="ListParagraph"/>
+        <w:numPr>
+          <w:ilvl w:val="0"/>
+          <w:numId w:val="2"/>
+        </w:numPr>
+      </w:pPr>
+      <w:r>
+        <w:t xml:space="preserve">Setup and manage </w:t>
+      </w:r>
+      <w:r>
+        <w:t>GitHub</w:t>
+      </w:r>
+      <w:r>
+        <w:t>.</w:t>
+      </w:r>
+    </w:p>
+    <w:p>
+      <w:pPr>
+        <w:pStyle w:val="ListParagraph"/>
+        <w:numPr>
+          <w:ilvl w:val="0"/>
+          <w:numId w:val="2"/>
+        </w:numPr>
+      </w:pPr>
+      <w:r>
+        <w:t>Initial .</w:t>
+      </w:r>
       <w:proofErr w:type="spellStart"/>
       <w:r>
-        <w:t>Dequeue</w:t>
+        <w:t>dll</w:t>
       </w:r>
       <w:proofErr w:type="spellEnd"/>
       <w:r>
-        <w:t xml:space="preserve"> a .</w:t>
+        <w:t xml:space="preserve"> development effort to open/close and read .</w:t>
       </w:r>
       <w:proofErr w:type="spellStart"/>
       <w:r>
@@ -129,91 +267,51 @@
       </w:r>
       <w:proofErr w:type="spellEnd"/>
       <w:r>
-        <w:t xml:space="preserve"> filename and test from a queue to be used in the program</w:t>
-      </w:r>
-    </w:p>
-    <w:p>
-      <w:pPr>
-        <w:pStyle w:val="ListParagraph"/>
-        <w:numPr>
-          <w:ilvl w:val="0"/>
-          <w:numId w:val="1"/>
-        </w:numPr>
-      </w:pPr>
-      <w:r>
-        <w:t>Test Harness is the driver for this iteration</w:t>
-      </w:r>
-    </w:p>
-    <w:p>
-      <w:pPr>
-        <w:pStyle w:val="ListParagraph"/>
-        <w:numPr>
-          <w:ilvl w:val="0"/>
-          <w:numId w:val="1"/>
-        </w:numPr>
-      </w:pPr>
-      <w:r>
-        <w:t>Pass a pointer to child test object (only one object, eventually this will be a thread object)</w:t>
-      </w:r>
-    </w:p>
-    <w:p>
-      <w:pPr>
-        <w:pStyle w:val="ListParagraph"/>
-        <w:numPr>
-          <w:ilvl w:val="0"/>
-          <w:numId w:val="1"/>
-        </w:numPr>
-      </w:pPr>
-      <w:r>
-        <w:t>Pass the results of the test back to the harness object.</w:t>
-      </w:r>
-    </w:p>
-    <w:p>
-      <w:pPr>
-        <w:pStyle w:val="ListParagraph"/>
-        <w:numPr>
-          <w:ilvl w:val="0"/>
-          <w:numId w:val="1"/>
-        </w:numPr>
-      </w:pPr>
-      <w:r>
-        <w:t>Pass information to a logging queue.</w:t>
-      </w:r>
-    </w:p>
-    <w:p>
-      <w:pPr>
-        <w:pStyle w:val="ListParagraph"/>
-        <w:numPr>
-          <w:ilvl w:val="0"/>
-          <w:numId w:val="1"/>
-        </w:numPr>
-      </w:pPr>
-      <w:r>
-        <w:t>Do some initial error testing</w:t>
-      </w:r>
-    </w:p>
-    <w:p/>
-    <w:p>
-      <w:pPr>
-        <w:rPr>
-          <w:b/>
-        </w:rPr>
-      </w:pPr>
-      <w:r>
-        <w:rPr>
-          <w:b/>
-        </w:rPr>
-        <w:t>RAA:</w:t>
-      </w:r>
-    </w:p>
-    <w:p>
+        <w:t xml:space="preserve"> contents</w:t>
+      </w:r>
+      <w:r>
+        <w:t>.</w:t>
+      </w:r>
+    </w:p>
+    <w:p>
+      <w:pPr>
+        <w:pStyle w:val="ListParagraph"/>
+        <w:numPr>
+          <w:ilvl w:val="0"/>
+          <w:numId w:val="2"/>
+        </w:numPr>
+      </w:pPr>
+      <w:r>
+        <w:t>Pointer to function</w:t>
+      </w:r>
+      <w:r>
+        <w:t>.</w:t>
+      </w:r>
+    </w:p>
+    <w:p>
+      <w:pPr>
+        <w:pStyle w:val="ListParagraph"/>
+        <w:numPr>
+          <w:ilvl w:val="0"/>
+          <w:numId w:val="2"/>
+        </w:numPr>
+      </w:pPr>
+      <w:r>
+        <w:t xml:space="preserve">Initial tests using </w:t>
+      </w:r>
       <w:proofErr w:type="spellStart"/>
       <w:r>
-        <w:t>Mudit</w:t>
+        <w:t>T</w:t>
+      </w:r>
+      <w:r>
+        <w:t>estfuncA</w:t>
       </w:r>
       <w:proofErr w:type="spellEnd"/>
       <w:r>
-        <w:t xml:space="preserve"> Vats</w:t>
+        <w:t xml:space="preserve"> DLL</w:t>
+      </w:r>
+      <w:r>
+        <w:t>.</w:t>
       </w:r>
     </w:p>
     <w:p>
@@ -225,231 +323,211 @@
         </w:numPr>
       </w:pPr>
       <w:r>
-        <w:t xml:space="preserve">Setup and manage </w:t>
+        <w:t>Initial GUI development (Not in this release.  Will be included next release)</w:t>
+      </w:r>
+      <w:r>
+        <w:t>.</w:t>
+      </w:r>
+    </w:p>
+    <w:p>
+      <w:pPr>
+        <w:pStyle w:val="Heading2"/>
+      </w:pPr>
+      <w:r>
+        <w:t>Troy Archer</w:t>
+      </w:r>
+    </w:p>
+    <w:p>
+      <w:pPr>
+        <w:pStyle w:val="ListParagraph"/>
+        <w:numPr>
+          <w:ilvl w:val="0"/>
+          <w:numId w:val="3"/>
+        </w:numPr>
+      </w:pPr>
+      <w:r>
+        <w:t>Child Test Class development</w:t>
+      </w:r>
+      <w:r>
+        <w:t>.</w:t>
+      </w:r>
+    </w:p>
+    <w:p>
+      <w:pPr>
+        <w:pStyle w:val="ListParagraph"/>
+        <w:numPr>
+          <w:ilvl w:val="0"/>
+          <w:numId w:val="3"/>
+        </w:numPr>
+      </w:pPr>
+      <w:r>
+        <w:t>Logger class development</w:t>
+      </w:r>
+    </w:p>
+    <w:p>
+      <w:pPr>
+        <w:pStyle w:val="Heading2"/>
+      </w:pPr>
+      <w:r>
+        <w:t>David Howick</w:t>
+      </w:r>
+    </w:p>
+    <w:p>
+      <w:pPr>
+        <w:pStyle w:val="ListParagraph"/>
+        <w:numPr>
+          <w:ilvl w:val="0"/>
+          <w:numId w:val="4"/>
+        </w:numPr>
+      </w:pPr>
+      <w:r>
+        <w:t>Setup initial skeleton of classes</w:t>
+      </w:r>
+      <w:r>
+        <w:t>.</w:t>
+      </w:r>
+    </w:p>
+    <w:p>
+      <w:pPr>
+        <w:pStyle w:val="ListParagraph"/>
+        <w:numPr>
+          <w:ilvl w:val="0"/>
+          <w:numId w:val="4"/>
+        </w:numPr>
+      </w:pPr>
+      <w:r>
+        <w:t>Continued work with .</w:t>
       </w:r>
       <w:proofErr w:type="spellStart"/>
       <w:r>
-        <w:t>github</w:t>
+        <w:t>dll</w:t>
       </w:r>
       <w:proofErr w:type="spellEnd"/>
-    </w:p>
-    <w:p>
-      <w:pPr>
-        <w:pStyle w:val="ListParagraph"/>
-        <w:numPr>
-          <w:ilvl w:val="0"/>
-          <w:numId w:val="2"/>
-        </w:numPr>
-      </w:pPr>
-      <w:r>
-        <w:t>Initial .</w:t>
+      <w:r>
+        <w:t xml:space="preserve"> to use variables for filenames and test function names</w:t>
+      </w:r>
+      <w:r>
+        <w:t>.</w:t>
+      </w:r>
+    </w:p>
+    <w:p>
+      <w:pPr>
+        <w:pStyle w:val="ListParagraph"/>
+        <w:numPr>
+          <w:ilvl w:val="0"/>
+          <w:numId w:val="4"/>
+        </w:numPr>
+      </w:pPr>
+      <w:r>
+        <w:t>Test Harness class development</w:t>
+      </w:r>
+      <w:r>
+        <w:t>.</w:t>
+      </w:r>
+    </w:p>
+    <w:p>
+      <w:pPr>
+        <w:pStyle w:val="Heading2"/>
+      </w:pPr>
+      <w:r>
+        <w:t xml:space="preserve">David </w:t>
       </w:r>
       <w:proofErr w:type="spellStart"/>
       <w:r>
-        <w:t>dll</w:t>
+        <w:t>Pretola</w:t>
       </w:r>
       <w:proofErr w:type="spellEnd"/>
-      <w:r>
-        <w:t xml:space="preserve"> development effort to open/close and read .</w:t>
-      </w:r>
+    </w:p>
+    <w:p>
+      <w:pPr>
+        <w:pStyle w:val="ListParagraph"/>
+        <w:numPr>
+          <w:ilvl w:val="0"/>
+          <w:numId w:val="5"/>
+        </w:numPr>
+      </w:pPr>
+      <w:r>
+        <w:t>Message class development</w:t>
+      </w:r>
+      <w:r>
+        <w:t>.</w:t>
+      </w:r>
+    </w:p>
+    <w:p>
+      <w:pPr>
+        <w:pStyle w:val="ListParagraph"/>
+        <w:numPr>
+          <w:ilvl w:val="0"/>
+          <w:numId w:val="5"/>
+        </w:numPr>
+      </w:pPr>
+      <w:r>
+        <w:t>Template class development for queues</w:t>
+      </w:r>
+      <w:r>
+        <w:t>.</w:t>
+      </w:r>
+    </w:p>
+    <w:p>
+      <w:pPr>
+        <w:pStyle w:val="ListParagraph"/>
+        <w:numPr>
+          <w:ilvl w:val="0"/>
+          <w:numId w:val="5"/>
+        </w:numPr>
+      </w:pPr>
+      <w:r>
+        <w:t>Blocking queue development</w:t>
+      </w:r>
+      <w:r>
+        <w:t>.</w:t>
+      </w:r>
+    </w:p>
+    <w:p>
+      <w:pPr>
+        <w:pStyle w:val="Heading1"/>
+      </w:pPr>
       <w:proofErr w:type="spellStart"/>
       <w:r>
-        <w:t>dll</w:t>
+        <w:t>Github</w:t>
       </w:r>
       <w:proofErr w:type="spellEnd"/>
       <w:r>
-        <w:t xml:space="preserve"> contents</w:t>
-      </w:r>
-    </w:p>
-    <w:p>
-      <w:pPr>
-        <w:pStyle w:val="ListParagraph"/>
-        <w:numPr>
-          <w:ilvl w:val="0"/>
-          <w:numId w:val="2"/>
-        </w:numPr>
-      </w:pPr>
-      <w:r>
-        <w:t>Pointer to function</w:t>
-      </w:r>
-    </w:p>
-    <w:p>
-      <w:pPr>
-        <w:pStyle w:val="ListParagraph"/>
-        <w:numPr>
-          <w:ilvl w:val="0"/>
-          <w:numId w:val="2"/>
-        </w:numPr>
-      </w:pPr>
-      <w:r>
-        <w:t xml:space="preserve">Initial tests using </w:t>
-      </w:r>
-      <w:proofErr w:type="spellStart"/>
-      <w:r>
-        <w:t>testfuncA</w:t>
-      </w:r>
-      <w:proofErr w:type="spellEnd"/>
-    </w:p>
-    <w:p>
-      <w:pPr>
-        <w:pStyle w:val="ListParagraph"/>
-        <w:numPr>
-          <w:ilvl w:val="0"/>
-          <w:numId w:val="2"/>
-        </w:numPr>
-      </w:pPr>
-      <w:r>
-        <w:t>Initial GUI development (Not in this release.  Will be included next release)</w:t>
-      </w:r>
-    </w:p>
-    <w:p>
-      <w:r>
-        <w:t>Troy Archer</w:t>
-      </w:r>
-    </w:p>
-    <w:p>
-      <w:pPr>
-        <w:pStyle w:val="ListParagraph"/>
-        <w:numPr>
-          <w:ilvl w:val="0"/>
-          <w:numId w:val="3"/>
-        </w:numPr>
-      </w:pPr>
-      <w:r>
-        <w:t>Child Test Class development</w:t>
-      </w:r>
-    </w:p>
-    <w:p>
-      <w:pPr>
-        <w:pStyle w:val="ListParagraph"/>
-        <w:numPr>
-          <w:ilvl w:val="0"/>
-          <w:numId w:val="3"/>
-        </w:numPr>
-      </w:pPr>
-      <w:r>
-        <w:t>Logger class development</w:t>
-      </w:r>
-    </w:p>
-    <w:p>
-      <w:r>
-        <w:t>David Howick</w:t>
-      </w:r>
-    </w:p>
-    <w:p>
-      <w:pPr>
-        <w:pStyle w:val="ListParagraph"/>
-        <w:numPr>
-          <w:ilvl w:val="0"/>
-          <w:numId w:val="4"/>
-        </w:numPr>
-      </w:pPr>
-      <w:r>
-        <w:t>Setup initial skeleton of classes</w:t>
-      </w:r>
-    </w:p>
-    <w:p>
-      <w:pPr>
-        <w:pStyle w:val="ListParagraph"/>
-        <w:numPr>
-          <w:ilvl w:val="0"/>
-          <w:numId w:val="4"/>
-        </w:numPr>
-      </w:pPr>
-      <w:r>
-        <w:t>Continued work with .</w:t>
-      </w:r>
-      <w:proofErr w:type="spellStart"/>
-      <w:r>
-        <w:t>dll</w:t>
-      </w:r>
-      <w:proofErr w:type="spellEnd"/>
-      <w:r>
-        <w:t xml:space="preserve"> to use variables for filenames and test function names</w:t>
-      </w:r>
-    </w:p>
-    <w:p>
-      <w:pPr>
-        <w:pStyle w:val="ListParagraph"/>
-        <w:numPr>
-          <w:ilvl w:val="0"/>
-          <w:numId w:val="4"/>
-        </w:numPr>
-      </w:pPr>
-      <w:r>
-        <w:t>Test Harness class development</w:t>
-      </w:r>
-    </w:p>
-    <w:p>
-      <w:r>
-        <w:t xml:space="preserve">David </w:t>
-      </w:r>
-      <w:proofErr w:type="spellStart"/>
-      <w:r>
-        <w:t>Pretola</w:t>
-      </w:r>
-      <w:proofErr w:type="spellEnd"/>
-    </w:p>
-    <w:p>
-      <w:pPr>
-        <w:pStyle w:val="ListParagraph"/>
-        <w:numPr>
-          <w:ilvl w:val="0"/>
-          <w:numId w:val="5"/>
-        </w:numPr>
-      </w:pPr>
-      <w:r>
-        <w:t>Message class development</w:t>
-      </w:r>
-    </w:p>
-    <w:p>
-      <w:pPr>
-        <w:pStyle w:val="ListParagraph"/>
-        <w:numPr>
-          <w:ilvl w:val="0"/>
-          <w:numId w:val="5"/>
-        </w:numPr>
-      </w:pPr>
-      <w:r>
-        <w:t>Template class development for queues</w:t>
-      </w:r>
-    </w:p>
-    <w:p>
-      <w:pPr>
-        <w:pStyle w:val="ListParagraph"/>
-        <w:numPr>
-          <w:ilvl w:val="0"/>
-          <w:numId w:val="5"/>
-        </w:numPr>
-      </w:pPr>
-      <w:r>
-        <w:t>Blocking queue development</w:t>
-      </w:r>
-    </w:p>
-    <w:p/>
-    <w:p>
-      <w:pPr>
-        <w:rPr>
-          <w:b/>
-        </w:rPr>
-      </w:pPr>
-      <w:proofErr w:type="spellStart"/>
-      <w:r>
-        <w:rPr>
-          <w:b/>
-        </w:rPr>
-        <w:t>Github</w:t>
-      </w:r>
-      <w:proofErr w:type="spellEnd"/>
-      <w:r>
-        <w:rPr>
-          <w:b/>
-        </w:rPr>
-        <w:t xml:space="preserve"> URL:</w:t>
-      </w:r>
-    </w:p>
-    <w:p>
+        <w:t xml:space="preserve"> URL</w:t>
+      </w:r>
+    </w:p>
+    <w:p>
+      <w:pPr>
+        <w:pStyle w:val="ListParagraph"/>
+        <w:numPr>
+          <w:ilvl w:val="0"/>
+          <w:numId w:val="6"/>
+        </w:numPr>
+      </w:pPr>
+      <w:r>
+        <w:t xml:space="preserve">Project Location: </w:t>
+      </w:r>
       <w:hyperlink r:id="rId5" w:history="1">
+        <w:r>
+          <w:rPr>
+            <w:rStyle w:val="Hyperlink"/>
+          </w:rPr>
+          <w:t>https://github.com/KodeFu/cse687</w:t>
+        </w:r>
+      </w:hyperlink>
+    </w:p>
+    <w:p>
+      <w:pPr>
+        <w:pStyle w:val="ListParagraph"/>
+        <w:numPr>
+          <w:ilvl w:val="0"/>
+          <w:numId w:val="6"/>
+        </w:numPr>
+      </w:pPr>
+      <w:r>
+        <w:t xml:space="preserve">Git Clone URL: </w:t>
+      </w:r>
+      <w:hyperlink r:id="rId6" w:history="1">
         <w:r>
           <w:rPr>
             <w:rStyle w:val="Hyperlink"/>
@@ -460,10 +538,15 @@
     </w:p>
     <w:p>
       <w:r>
-        <w:t>Please see the README.md file for additional instructions.</w:t>
-      </w:r>
-    </w:p>
-    <w:p/>
+        <w:t xml:space="preserve">Please see the README.md file for </w:t>
+      </w:r>
+      <w:r>
+        <w:t>build</w:t>
+      </w:r>
+      <w:r>
+        <w:t xml:space="preserve"> instructions.</w:t>
+      </w:r>
+    </w:p>
     <w:sectPr>
       <w:pgSz w:w="12240" w:h="15840"/>
       <w:pgMar w:top="1440" w:right="1440" w:bottom="1440" w:left="1440" w:header="720" w:footer="720" w:gutter="0"/>
@@ -475,8 +558,121 @@
 </file>
 
 <file path=word/numbering.xml><?xml version="1.0" encoding="utf-8"?>
-<w:numbering xmlns:wpc="http://schemas.microsoft.com/office/word/2010/wordprocessingCanvas" xmlns:mc="http://schemas.openxmlformats.org/markup-compatibility/2006" xmlns:o="urn:schemas-microsoft-com:office:office" xmlns:r="http://schemas.openxmlformats.org/officeDocument/2006/relationships" xmlns:m="http://schemas.openxmlformats.org/officeDocument/2006/math" xmlns:v="urn:schemas-microsoft-com:vml" xmlns:wp14="http://schemas.microsoft.com/office/word/2010/wordprocessingDrawing" xmlns:wp="http://schemas.openxmlformats.org/drawingml/2006/wordprocessingDrawing" xmlns:w10="urn:schemas-microsoft-com:office:word" xmlns:w="http://schemas.openxmlformats.org/wordprocessingml/2006/main" xmlns:w14="http://schemas.microsoft.com/office/word/2010/wordml" xmlns:w15="http://schemas.microsoft.com/office/word/2012/wordml" xmlns:wpg="http://schemas.microsoft.com/office/word/2010/wordprocessingGroup" xmlns:wpi="http://schemas.microsoft.com/office/word/2010/wordprocessingInk" xmlns:wne="http://schemas.microsoft.com/office/word/2006/wordml" xmlns:wps="http://schemas.microsoft.com/office/word/2010/wordprocessingShape" mc:Ignorable="w14 w15 wp14">
+<w:numbering xmlns:wpc="http://schemas.microsoft.com/office/word/2010/wordprocessingCanvas" xmlns:cx="http://schemas.microsoft.com/office/drawing/2014/chartex" xmlns:cx1="http://schemas.microsoft.com/office/drawing/2015/9/8/chartex" xmlns:cx2="http://schemas.microsoft.com/office/drawing/2015/10/21/chartex" xmlns:cx3="http://schemas.microsoft.com/office/drawing/2016/5/9/chartex" xmlns:cx4="http://schemas.microsoft.com/office/drawing/2016/5/10/chartex" xmlns:cx5="http://schemas.microsoft.com/office/drawing/2016/5/11/chartex" xmlns:cx6="http://schemas.microsoft.com/office/drawing/2016/5/12/chartex" xmlns:cx7="http://schemas.microsoft.com/office/drawing/2016/5/13/chartex" xmlns:cx8="http://schemas.microsoft.com/office/drawing/2016/5/14/chartex" xmlns:mc="http://schemas.openxmlformats.org/markup-compatibility/2006" xmlns:aink="http://schemas.microsoft.com/office/drawing/2016/ink" xmlns:am3d="http://schemas.microsoft.com/office/drawing/2017/model3d" xmlns:o="urn:schemas-microsoft-com:office:office" xmlns:r="http://schemas.openxmlformats.org/officeDocument/2006/relationships" xmlns:m="http://schemas.openxmlformats.org/officeDocument/2006/math" xmlns:v="urn:schemas-microsoft-com:vml" xmlns:wp14="http://schemas.microsoft.com/office/word/2010/wordprocessingDrawing" xmlns:wp="http://schemas.openxmlformats.org/drawingml/2006/wordprocessingDrawing" xmlns:w10="urn:schemas-microsoft-com:office:word" xmlns:w="http://schemas.openxmlformats.org/wordprocessingml/2006/main" xmlns:w14="http://schemas.microsoft.com/office/word/2010/wordml" xmlns:w15="http://schemas.microsoft.com/office/word/2012/wordml" xmlns:w16cid="http://schemas.microsoft.com/office/word/2016/wordml/cid" xmlns:w16se="http://schemas.microsoft.com/office/word/2015/wordml/symex" xmlns:wpg="http://schemas.microsoft.com/office/word/2010/wordprocessingGroup" xmlns:wpi="http://schemas.microsoft.com/office/word/2010/wordprocessingInk" xmlns:wne="http://schemas.microsoft.com/office/word/2006/wordml" xmlns:wps="http://schemas.microsoft.com/office/word/2010/wordprocessingShape" mc:Ignorable="w14 w15 w16se w16cid wp14">
   <w:abstractNum w:abstractNumId="0" w15:restartNumberingAfterBreak="0">
+    <w:nsid w:val="19895ED6"/>
+    <w:multiLevelType w:val="hybridMultilevel"/>
+    <w:tmpl w:val="03E48188"/>
+    <w:lvl w:ilvl="0" w:tplc="04090001">
+      <w:start w:val="1"/>
+      <w:numFmt w:val="bullet"/>
+      <w:lvlText w:val=""/>
+      <w:lvlJc w:val="left"/>
+      <w:pPr>
+        <w:ind w:left="720" w:hanging="360"/>
+      </w:pPr>
+      <w:rPr>
+        <w:rFonts w:ascii="Symbol" w:hAnsi="Symbol" w:hint="default"/>
+      </w:rPr>
+    </w:lvl>
+    <w:lvl w:ilvl="1" w:tplc="04090003" w:tentative="1">
+      <w:start w:val="1"/>
+      <w:numFmt w:val="bullet"/>
+      <w:lvlText w:val="o"/>
+      <w:lvlJc w:val="left"/>
+      <w:pPr>
+        <w:ind w:left="1440" w:hanging="360"/>
+      </w:pPr>
+      <w:rPr>
+        <w:rFonts w:ascii="Courier New" w:hAnsi="Courier New" w:cs="Courier New" w:hint="default"/>
+      </w:rPr>
+    </w:lvl>
+    <w:lvl w:ilvl="2" w:tplc="04090005" w:tentative="1">
+      <w:start w:val="1"/>
+      <w:numFmt w:val="bullet"/>
+      <w:lvlText w:val=""/>
+      <w:lvlJc w:val="left"/>
+      <w:pPr>
+        <w:ind w:left="2160" w:hanging="360"/>
+      </w:pPr>
+      <w:rPr>
+        <w:rFonts w:ascii="Wingdings" w:hAnsi="Wingdings" w:hint="default"/>
+      </w:rPr>
+    </w:lvl>
+    <w:lvl w:ilvl="3" w:tplc="04090001" w:tentative="1">
+      <w:start w:val="1"/>
+      <w:numFmt w:val="bullet"/>
+      <w:lvlText w:val=""/>
+      <w:lvlJc w:val="left"/>
+      <w:pPr>
+        <w:ind w:left="2880" w:hanging="360"/>
+      </w:pPr>
+      <w:rPr>
+        <w:rFonts w:ascii="Symbol" w:hAnsi="Symbol" w:hint="default"/>
+      </w:rPr>
+    </w:lvl>
+    <w:lvl w:ilvl="4" w:tplc="04090003" w:tentative="1">
+      <w:start w:val="1"/>
+      <w:numFmt w:val="bullet"/>
+      <w:lvlText w:val="o"/>
+      <w:lvlJc w:val="left"/>
+      <w:pPr>
+        <w:ind w:left="3600" w:hanging="360"/>
+      </w:pPr>
+      <w:rPr>
+        <w:rFonts w:ascii="Courier New" w:hAnsi="Courier New" w:cs="Courier New" w:hint="default"/>
+      </w:rPr>
+    </w:lvl>
+    <w:lvl w:ilvl="5" w:tplc="04090005" w:tentative="1">
+      <w:start w:val="1"/>
+      <w:numFmt w:val="bullet"/>
+      <w:lvlText w:val=""/>
+      <w:lvlJc w:val="left"/>
+      <w:pPr>
+        <w:ind w:left="4320" w:hanging="360"/>
+      </w:pPr>
+      <w:rPr>
+        <w:rFonts w:ascii="Wingdings" w:hAnsi="Wingdings" w:hint="default"/>
+      </w:rPr>
+    </w:lvl>
+    <w:lvl w:ilvl="6" w:tplc="04090001" w:tentative="1">
+      <w:start w:val="1"/>
+      <w:numFmt w:val="bullet"/>
+      <w:lvlText w:val=""/>
+      <w:lvlJc w:val="left"/>
+      <w:pPr>
+        <w:ind w:left="5040" w:hanging="360"/>
+      </w:pPr>
+      <w:rPr>
+        <w:rFonts w:ascii="Symbol" w:hAnsi="Symbol" w:hint="default"/>
+      </w:rPr>
+    </w:lvl>
+    <w:lvl w:ilvl="7" w:tplc="04090003" w:tentative="1">
+      <w:start w:val="1"/>
+      <w:numFmt w:val="bullet"/>
+      <w:lvlText w:val="o"/>
+      <w:lvlJc w:val="left"/>
+      <w:pPr>
+        <w:ind w:left="5760" w:hanging="360"/>
+      </w:pPr>
+      <w:rPr>
+        <w:rFonts w:ascii="Courier New" w:hAnsi="Courier New" w:cs="Courier New" w:hint="default"/>
+      </w:rPr>
+    </w:lvl>
+    <w:lvl w:ilvl="8" w:tplc="04090005" w:tentative="1">
+      <w:start w:val="1"/>
+      <w:numFmt w:val="bullet"/>
+      <w:lvlText w:val=""/>
+      <w:lvlJc w:val="left"/>
+      <w:pPr>
+        <w:ind w:left="6480" w:hanging="360"/>
+      </w:pPr>
+      <w:rPr>
+        <w:rFonts w:ascii="Wingdings" w:hAnsi="Wingdings" w:hint="default"/>
+      </w:rPr>
+    </w:lvl>
+  </w:abstractNum>
+  <w:abstractNum w:abstractNumId="1" w15:restartNumberingAfterBreak="0">
     <w:nsid w:val="311D6F2A"/>
     <w:multiLevelType w:val="hybridMultilevel"/>
     <w:tmpl w:val="E05CD296"/>
@@ -565,7 +761,7 @@
       </w:pPr>
     </w:lvl>
   </w:abstractNum>
-  <w:abstractNum w:abstractNumId="1" w15:restartNumberingAfterBreak="0">
+  <w:abstractNum w:abstractNumId="2" w15:restartNumberingAfterBreak="0">
     <w:nsid w:val="47072C29"/>
     <w:multiLevelType w:val="hybridMultilevel"/>
     <w:tmpl w:val="2C4CDD9E"/>
@@ -654,7 +850,7 @@
       </w:pPr>
     </w:lvl>
   </w:abstractNum>
-  <w:abstractNum w:abstractNumId="2" w15:restartNumberingAfterBreak="0">
+  <w:abstractNum w:abstractNumId="3" w15:restartNumberingAfterBreak="0">
     <w:nsid w:val="4B455140"/>
     <w:multiLevelType w:val="hybridMultilevel"/>
     <w:tmpl w:val="3BC0A76C"/>
@@ -743,7 +939,7 @@
       </w:pPr>
     </w:lvl>
   </w:abstractNum>
-  <w:abstractNum w:abstractNumId="3" w15:restartNumberingAfterBreak="0">
+  <w:abstractNum w:abstractNumId="4" w15:restartNumberingAfterBreak="0">
     <w:nsid w:val="4FB04BBB"/>
     <w:multiLevelType w:val="hybridMultilevel"/>
     <w:tmpl w:val="F35A6B80"/>
@@ -832,7 +1028,7 @@
       </w:pPr>
     </w:lvl>
   </w:abstractNum>
-  <w:abstractNum w:abstractNumId="4" w15:restartNumberingAfterBreak="0">
+  <w:abstractNum w:abstractNumId="5" w15:restartNumberingAfterBreak="0">
     <w:nsid w:val="5048192D"/>
     <w:multiLevelType w:val="hybridMultilevel"/>
     <w:tmpl w:val="AF96846E"/>
@@ -922,25 +1118,28 @@
     </w:lvl>
   </w:abstractNum>
   <w:num w:numId="1">
-    <w:abstractNumId w:val="0"/>
+    <w:abstractNumId w:val="1"/>
   </w:num>
   <w:num w:numId="2">
+    <w:abstractNumId w:val="5"/>
+  </w:num>
+  <w:num w:numId="3">
     <w:abstractNumId w:val="4"/>
   </w:num>
-  <w:num w:numId="3">
+  <w:num w:numId="4">
     <w:abstractNumId w:val="3"/>
   </w:num>
-  <w:num w:numId="4">
+  <w:num w:numId="5">
     <w:abstractNumId w:val="2"/>
   </w:num>
-  <w:num w:numId="5">
-    <w:abstractNumId w:val="1"/>
+  <w:num w:numId="6">
+    <w:abstractNumId w:val="0"/>
   </w:num>
 </w:numbering>
 </file>
 
 <file path=word/styles.xml><?xml version="1.0" encoding="utf-8"?>
-<w:styles xmlns:mc="http://schemas.openxmlformats.org/markup-compatibility/2006" xmlns:r="http://schemas.openxmlformats.org/officeDocument/2006/relationships" xmlns:w="http://schemas.openxmlformats.org/wordprocessingml/2006/main" xmlns:w14="http://schemas.microsoft.com/office/word/2010/wordml" xmlns:w15="http://schemas.microsoft.com/office/word/2012/wordml" mc:Ignorable="w14 w15">
+<w:styles xmlns:mc="http://schemas.openxmlformats.org/markup-compatibility/2006" xmlns:r="http://schemas.openxmlformats.org/officeDocument/2006/relationships" xmlns:w="http://schemas.openxmlformats.org/wordprocessingml/2006/main" xmlns:w14="http://schemas.microsoft.com/office/word/2010/wordml" xmlns:w15="http://schemas.microsoft.com/office/word/2012/wordml" xmlns:w16cid="http://schemas.microsoft.com/office/word/2016/wordml/cid" xmlns:w16se="http://schemas.microsoft.com/office/word/2015/wordml/symex" mc:Ignorable="w14 w15 w16se w16cid">
   <w:docDefaults>
     <w:rPrDefault>
       <w:rPr>
@@ -956,7 +1155,7 @@
       </w:pPr>
     </w:pPrDefault>
   </w:docDefaults>
-  <w:latentStyles w:defLockedState="0" w:defUIPriority="99" w:defSemiHidden="0" w:defUnhideWhenUsed="0" w:defQFormat="0" w:count="371">
+  <w:latentStyles w:defLockedState="0" w:defUIPriority="99" w:defSemiHidden="0" w:defUnhideWhenUsed="0" w:defQFormat="0" w:count="376">
     <w:lsdException w:name="Normal" w:uiPriority="0" w:qFormat="1"/>
     <w:lsdException w:name="heading 1" w:uiPriority="9" w:qFormat="1"/>
     <w:lsdException w:name="heading 2" w:semiHidden="1" w:uiPriority="9" w:unhideWhenUsed="1" w:qFormat="1"/>
@@ -1328,6 +1527,11 @@
     <w:lsdException w:name="List Table 5 Dark Accent 6" w:uiPriority="50"/>
     <w:lsdException w:name="List Table 6 Colorful Accent 6" w:uiPriority="51"/>
     <w:lsdException w:name="List Table 7 Colorful Accent 6" w:uiPriority="52"/>
+    <w:lsdException w:name="Mention" w:semiHidden="1" w:unhideWhenUsed="1"/>
+    <w:lsdException w:name="Smart Hyperlink" w:semiHidden="1" w:unhideWhenUsed="1"/>
+    <w:lsdException w:name="Hashtag" w:semiHidden="1" w:unhideWhenUsed="1"/>
+    <w:lsdException w:name="Unresolved Mention" w:semiHidden="1" w:unhideWhenUsed="1"/>
+    <w:lsdException w:name="Smart Link" w:semiHidden="1" w:unhideWhenUsed="1"/>
   </w:latentStyles>
   <w:style w:type="paragraph" w:default="1" w:styleId="Normal">
     <w:name w:val="Normal"/>
@@ -1352,6 +1556,50 @@
       <w:color w:val="2E74B5" w:themeColor="accent1" w:themeShade="BF"/>
       <w:sz w:val="32"/>
       <w:szCs w:val="32"/>
+    </w:rPr>
+  </w:style>
+  <w:style w:type="paragraph" w:styleId="Heading2">
+    <w:name w:val="heading 2"/>
+    <w:basedOn w:val="Normal"/>
+    <w:next w:val="Normal"/>
+    <w:link w:val="Heading2Char"/>
+    <w:uiPriority w:val="9"/>
+    <w:unhideWhenUsed/>
+    <w:qFormat/>
+    <w:rsid w:val="009D5F05"/>
+    <w:pPr>
+      <w:keepNext/>
+      <w:keepLines/>
+      <w:spacing w:before="40" w:after="0"/>
+      <w:outlineLvl w:val="1"/>
+    </w:pPr>
+    <w:rPr>
+      <w:rFonts w:asciiTheme="majorHAnsi" w:eastAsiaTheme="majorEastAsia" w:hAnsiTheme="majorHAnsi" w:cstheme="majorBidi"/>
+      <w:color w:val="2E74B5" w:themeColor="accent1" w:themeShade="BF"/>
+      <w:sz w:val="26"/>
+      <w:szCs w:val="26"/>
+    </w:rPr>
+  </w:style>
+  <w:style w:type="paragraph" w:styleId="Heading3">
+    <w:name w:val="heading 3"/>
+    <w:basedOn w:val="Normal"/>
+    <w:next w:val="Normal"/>
+    <w:link w:val="Heading3Char"/>
+    <w:uiPriority w:val="9"/>
+    <w:unhideWhenUsed/>
+    <w:qFormat/>
+    <w:rsid w:val="00054D3D"/>
+    <w:pPr>
+      <w:keepNext/>
+      <w:keepLines/>
+      <w:spacing w:before="40" w:after="0"/>
+      <w:outlineLvl w:val="2"/>
+    </w:pPr>
+    <w:rPr>
+      <w:rFonts w:asciiTheme="majorHAnsi" w:eastAsiaTheme="majorEastAsia" w:hAnsiTheme="majorHAnsi" w:cstheme="majorBidi"/>
+      <w:color w:val="1F4D78" w:themeColor="accent1" w:themeShade="7F"/>
+      <w:sz w:val="24"/>
+      <w:szCs w:val="24"/>
     </w:rPr>
   </w:style>
   <w:style w:type="character" w:default="1" w:styleId="DefaultParagraphFont">
@@ -1426,6 +1674,78 @@
     <w:rPr>
       <w:color w:val="954F72" w:themeColor="followedHyperlink"/>
       <w:u w:val="single"/>
+    </w:rPr>
+  </w:style>
+  <w:style w:type="character" w:customStyle="1" w:styleId="Heading2Char">
+    <w:name w:val="Heading 2 Char"/>
+    <w:basedOn w:val="DefaultParagraphFont"/>
+    <w:link w:val="Heading2"/>
+    <w:uiPriority w:val="9"/>
+    <w:rsid w:val="009D5F05"/>
+    <w:rPr>
+      <w:rFonts w:asciiTheme="majorHAnsi" w:eastAsiaTheme="majorEastAsia" w:hAnsiTheme="majorHAnsi" w:cstheme="majorBidi"/>
+      <w:color w:val="2E74B5" w:themeColor="accent1" w:themeShade="BF"/>
+      <w:sz w:val="26"/>
+      <w:szCs w:val="26"/>
+    </w:rPr>
+  </w:style>
+  <w:style w:type="character" w:styleId="UnresolvedMention">
+    <w:name w:val="Unresolved Mention"/>
+    <w:basedOn w:val="DefaultParagraphFont"/>
+    <w:uiPriority w:val="99"/>
+    <w:semiHidden/>
+    <w:unhideWhenUsed/>
+    <w:rsid w:val="009D5F05"/>
+    <w:rPr>
+      <w:color w:val="605E5C"/>
+      <w:shd w:val="clear" w:color="auto" w:fill="E1DFDD"/>
+    </w:rPr>
+  </w:style>
+  <w:style w:type="character" w:customStyle="1" w:styleId="Heading3Char">
+    <w:name w:val="Heading 3 Char"/>
+    <w:basedOn w:val="DefaultParagraphFont"/>
+    <w:link w:val="Heading3"/>
+    <w:uiPriority w:val="9"/>
+    <w:rsid w:val="00054D3D"/>
+    <w:rPr>
+      <w:rFonts w:asciiTheme="majorHAnsi" w:eastAsiaTheme="majorEastAsia" w:hAnsiTheme="majorHAnsi" w:cstheme="majorBidi"/>
+      <w:color w:val="1F4D78" w:themeColor="accent1" w:themeShade="7F"/>
+      <w:sz w:val="24"/>
+      <w:szCs w:val="24"/>
+    </w:rPr>
+  </w:style>
+  <w:style w:type="paragraph" w:styleId="Title">
+    <w:name w:val="Title"/>
+    <w:basedOn w:val="Normal"/>
+    <w:next w:val="Normal"/>
+    <w:link w:val="TitleChar"/>
+    <w:uiPriority w:val="10"/>
+    <w:qFormat/>
+    <w:rsid w:val="00D02815"/>
+    <w:pPr>
+      <w:spacing w:after="0" w:line="240" w:lineRule="auto"/>
+      <w:contextualSpacing/>
+    </w:pPr>
+    <w:rPr>
+      <w:rFonts w:asciiTheme="majorHAnsi" w:eastAsiaTheme="majorEastAsia" w:hAnsiTheme="majorHAnsi" w:cstheme="majorBidi"/>
+      <w:spacing w:val="-10"/>
+      <w:kern w:val="28"/>
+      <w:sz w:val="56"/>
+      <w:szCs w:val="56"/>
+    </w:rPr>
+  </w:style>
+  <w:style w:type="character" w:customStyle="1" w:styleId="TitleChar">
+    <w:name w:val="Title Char"/>
+    <w:basedOn w:val="DefaultParagraphFont"/>
+    <w:link w:val="Title"/>
+    <w:uiPriority w:val="10"/>
+    <w:rsid w:val="00D02815"/>
+    <w:rPr>
+      <w:rFonts w:asciiTheme="majorHAnsi" w:eastAsiaTheme="majorEastAsia" w:hAnsiTheme="majorHAnsi" w:cstheme="majorBidi"/>
+      <w:spacing w:val="-10"/>
+      <w:kern w:val="28"/>
+      <w:sz w:val="56"/>
+      <w:szCs w:val="56"/>
     </w:rPr>
   </w:style>
 </w:styles>

</xml_diff>